<commit_message>
DSAD2 20190409 final assignment2
</commit_message>
<xml_diff>
--- a/src/main/resources/input/assignment2/assignment-documentation2.docx
+++ b/src/main/resources/input/assignment2/assignment-documentation2.docx
@@ -37,6 +37,69 @@
       </w:pPr>
       <w:r>
         <w:rPr/>
+        <w:t>We initially started with backtracking approach. Idea was to start from any one student and assign all the possible courses of his choice. Then call the method again with remaining courses and remaining students and with set of remaining courses.</w:t>
+      </w:r>
+    </w:p>
+    <w:p>
+      <w:pPr>
+        <w:pStyle w:val="Normal"/>
+        <w:rPr/>
+      </w:pPr>
+      <w:r>
+        <w:rPr/>
+        <w:t>If any branch of tree try to assign the already assigned course then stop and return. But the solution had student*!course complexity.</w:t>
+      </w:r>
+    </w:p>
+    <w:p>
+      <w:pPr>
+        <w:pStyle w:val="Normal"/>
+        <w:rPr/>
+      </w:pPr>
+      <w:r>
+        <w:rPr/>
+      </w:r>
+    </w:p>
+    <w:p>
+      <w:pPr>
+        <w:pStyle w:val="Normal"/>
+        <w:rPr/>
+      </w:pPr>
+      <w:r>
+        <w:rPr/>
+        <w:t xml:space="preserve">So while trying to </w:t>
+      </w:r>
+      <w:r>
+        <w:rPr/>
+        <w:t xml:space="preserve">find a better solution, we read through the various </w:t>
+      </w:r>
+      <w:r>
+        <w:rPr>
+          <w:b/>
+          <w:bCs/>
+        </w:rPr>
+        <w:t>resources</w:t>
+      </w:r>
+      <w:r>
+        <w:rPr/>
+        <w:t xml:space="preserve"> on internet. Dp with bit masking seems to present a better solution to the problem.</w:t>
+      </w:r>
+    </w:p>
+    <w:p>
+      <w:pPr>
+        <w:pStyle w:val="Normal"/>
+        <w:rPr/>
+      </w:pPr>
+      <w:r>
+        <w:rPr/>
+      </w:r>
+    </w:p>
+    <w:p>
+      <w:pPr>
+        <w:pStyle w:val="Normal"/>
+        <w:rPr/>
+      </w:pPr>
+      <w:r>
+        <w:rPr/>
         <w:t>So the idea here is to keep a 2-D array DP[2</w:t>
       </w:r>
       <w:r>
@@ -52,7 +115,7 @@
       </w:r>
       <w:r>
         <w:rPr>
-          <w:position w:val="-7"/>
+          <w:position w:val="-6"/>
           <w:sz w:val="19"/>
         </w:rPr>
         <w:t>1</w:t>
@@ -63,7 +126,7 @@
       </w:r>
       <w:r>
         <w:rPr>
-          <w:position w:val="-7"/>
+          <w:position w:val="-6"/>
           <w:sz w:val="19"/>
         </w:rPr>
         <w:t>2</w:t>
@@ -74,7 +137,7 @@
       </w:r>
       <w:r>
         <w:rPr>
-          <w:position w:val="-7"/>
+          <w:position w:val="-6"/>
           <w:sz w:val="19"/>
         </w:rPr>
         <w:t>n</w:t>
@@ -85,7 +148,7 @@
       </w:r>
       <w:r>
         <w:rPr>
-          <w:position w:val="-7"/>
+          <w:position w:val="-6"/>
           <w:sz w:val="19"/>
         </w:rPr>
         <w:t>p</w:t>
@@ -280,6 +343,102 @@
       </w:pPr>
       <w:r>
         <w:rPr/>
+      </w:r>
+    </w:p>
+    <w:p>
+      <w:pPr>
+        <w:pStyle w:val="Normal"/>
+        <w:rPr/>
+      </w:pPr>
+      <w:r>
+        <w:rPr/>
+        <w:t>resources referred :</w:t>
+      </w:r>
+    </w:p>
+    <w:p>
+      <w:pPr>
+        <w:pStyle w:val="Normal"/>
+        <w:rPr/>
+      </w:pPr>
+      <w:hyperlink r:id="rId2">
+        <w:r>
+          <w:rPr>
+            <w:rStyle w:val="InternetLink"/>
+          </w:rPr>
+          <w:t>https://www.hackerearth.com/practice/algorithms/dynamic-programming/bit-masking/tutorial/</w:t>
+        </w:r>
+      </w:hyperlink>
+      <w:r>
+        <w:rPr/>
+        <w:t xml:space="preserve"> </w:t>
+      </w:r>
+    </w:p>
+    <w:p>
+      <w:pPr>
+        <w:pStyle w:val="Normal"/>
+        <w:rPr/>
+      </w:pPr>
+      <w:hyperlink r:id="rId3">
+        <w:r>
+          <w:rPr>
+            <w:rStyle w:val="InternetLink"/>
+          </w:rPr>
+          <w:t>https://www.geeksforgeeks.org/bitmasking-and-dynamic-programming-set-1-count-ways-to-assign-unique-cap-to-every-person/</w:t>
+        </w:r>
+      </w:hyperlink>
+      <w:hyperlink r:id="rId4">
+        <w:r>
+          <w:rPr/>
+          <w:t xml:space="preserve"> </w:t>
+        </w:r>
+      </w:hyperlink>
+    </w:p>
+    <w:p>
+      <w:pPr>
+        <w:pStyle w:val="Normal"/>
+        <w:rPr/>
+      </w:pPr>
+      <w:r>
+        <w:rPr/>
+      </w:r>
+    </w:p>
+    <w:p>
+      <w:pPr>
+        <w:pStyle w:val="Normal"/>
+        <w:rPr/>
+      </w:pPr>
+      <w:r>
+        <w:rPr/>
+        <w:t>files attached:</w:t>
+      </w:r>
+    </w:p>
+    <w:p>
+      <w:pPr>
+        <w:pStyle w:val="Normal"/>
+        <w:rPr/>
+      </w:pPr>
+      <w:r>
+        <w:rPr/>
+      </w:r>
+    </w:p>
+    <w:p>
+      <w:pPr>
+        <w:pStyle w:val="Normal"/>
+        <w:rPr/>
+      </w:pPr>
+      <w:r>
+        <w:rPr/>
+        <w:t>backtracking approach: CourseDistributorDP.java</w:t>
+      </w:r>
+    </w:p>
+    <w:p>
+      <w:pPr>
+        <w:pStyle w:val="Normal"/>
+        <w:rPr/>
+      </w:pPr>
+      <w:r>
+        <w:rPr/>
+        <w:t>DP with Bit Masking: CourseAssignment.java</w:t>
       </w:r>
     </w:p>
     <w:sectPr>
@@ -289,7 +448,7 @@
       <w:pgNumType w:fmt="decimal"/>
       <w:formProt w:val="false"/>
       <w:textDirection w:val="lrTb"/>
-      <w:docGrid w:type="default" w:linePitch="312" w:charSpace="4294961151"/>
+      <w:docGrid w:type="default" w:linePitch="312" w:charSpace="0"/>
     </w:sectPr>
   </w:body>
 </w:document>
@@ -302,15 +461,12 @@
       <w:rPr>
         <w:rFonts w:ascii="Liberation Serif" w:hAnsi="Liberation Serif" w:eastAsia="NSimSun" w:cs="Arial"/>
         <w:kern w:val="2"/>
-        <w:sz w:val="24"/>
         <w:szCs w:val="24"/>
         <w:lang w:val="en-US" w:eastAsia="zh-CN" w:bidi="hi-IN"/>
       </w:rPr>
     </w:rPrDefault>
     <w:pPrDefault>
-      <w:pPr>
-        <w:widowControl/>
-      </w:pPr>
+      <w:pPr/>
     </w:pPrDefault>
   </w:docDefaults>
   <w:style w:type="paragraph" w:styleId="Normal">
@@ -318,6 +474,8 @@
     <w:qFormat/>
     <w:pPr>
       <w:widowControl/>
+      <w:bidi w:val="0"/>
+      <w:jc w:val="left"/>
     </w:pPr>
     <w:rPr>
       <w:rFonts w:ascii="Liberation Serif" w:hAnsi="Liberation Serif" w:eastAsia="NSimSun" w:cs="Arial"/>
@@ -326,6 +484,14 @@
       <w:sz w:val="24"/>
       <w:szCs w:val="24"/>
       <w:lang w:val="en-US" w:eastAsia="zh-CN" w:bidi="hi-IN"/>
+    </w:rPr>
+  </w:style>
+  <w:style w:type="character" w:styleId="InternetLink">
+    <w:name w:val="Internet Link"/>
+    <w:rPr>
+      <w:color w:val="000080"/>
+      <w:u w:val="single"/>
+      <w:lang w:val="zxx" w:eastAsia="zxx" w:bidi="zxx"/>
     </w:rPr>
   </w:style>
   <w:style w:type="paragraph" w:styleId="Heading">

</xml_diff>